<commit_message>
Start analysis of diversity panel and 4way overlaps
</commit_message>
<xml_diff>
--- a/PAG/Juenger_MacQueen.docx
+++ b/PAG/Juenger_MacQueen.docx
@@ -116,7 +116,100 @@
           <w:sz w:val="24"/>
           <w:szCs w:val="24"/>
         </w:rPr>
+        <w:t>,</w:t>
+      </w:r>
+      <w:r>
+        <w:rPr>
+          <w:rFonts w:ascii="Times New Roman" w:hAnsi="Times New Roman"/>
+          <w:sz w:val="24"/>
+          <w:szCs w:val="24"/>
+        </w:rPr>
+        <w:t xml:space="preserve"> </w:t>
+      </w:r>
+      <w:r>
+        <w:rPr>
+          <w:rFonts w:ascii="Times New Roman" w:hAnsi="Times New Roman"/>
+          <w:sz w:val="24"/>
+          <w:szCs w:val="24"/>
+        </w:rPr>
+        <w:t>John Lovell</w:t>
+      </w:r>
+      <w:r>
+        <w:rPr>
+          <w:rFonts w:ascii="Times New Roman" w:hAnsi="Times New Roman"/>
+          <w:sz w:val="24"/>
+          <w:szCs w:val="24"/>
+          <w:vertAlign w:val="superscript"/>
+        </w:rPr>
+        <w:t>2</w:t>
+      </w:r>
+      <w:r>
+        <w:rPr>
+          <w:rFonts w:ascii="Times New Roman" w:hAnsi="Times New Roman"/>
+          <w:sz w:val="24"/>
+          <w:szCs w:val="24"/>
+        </w:rPr>
         <w:t xml:space="preserve">, </w:t>
+      </w:r>
+      <w:proofErr w:type="spellStart"/>
+      <w:r>
+        <w:rPr>
+          <w:rFonts w:ascii="Times New Roman" w:hAnsi="Times New Roman"/>
+          <w:sz w:val="24"/>
+          <w:szCs w:val="24"/>
+        </w:rPr>
+        <w:t>Sujan</w:t>
+      </w:r>
+      <w:proofErr w:type="spellEnd"/>
+      <w:r>
+        <w:rPr>
+          <w:rFonts w:ascii="Times New Roman" w:hAnsi="Times New Roman"/>
+          <w:sz w:val="24"/>
+          <w:szCs w:val="24"/>
+        </w:rPr>
+        <w:t xml:space="preserve"> Mamidi</w:t>
+      </w:r>
+      <w:r>
+        <w:rPr>
+          <w:rFonts w:ascii="Times New Roman" w:hAnsi="Times New Roman"/>
+          <w:sz w:val="24"/>
+          <w:szCs w:val="24"/>
+          <w:vertAlign w:val="superscript"/>
+        </w:rPr>
+        <w:t>2</w:t>
+      </w:r>
+      <w:r>
+        <w:rPr>
+          <w:rFonts w:ascii="Times New Roman" w:hAnsi="Times New Roman"/>
+          <w:sz w:val="24"/>
+          <w:szCs w:val="24"/>
+        </w:rPr>
+        <w:t>, Jeremy Schmutz</w:t>
+      </w:r>
+      <w:r>
+        <w:rPr>
+          <w:rFonts w:ascii="Times New Roman" w:hAnsi="Times New Roman"/>
+          <w:sz w:val="24"/>
+          <w:szCs w:val="24"/>
+          <w:vertAlign w:val="superscript"/>
+        </w:rPr>
+        <w:t>2</w:t>
+      </w:r>
+      <w:r>
+        <w:rPr>
+          <w:rFonts w:ascii="Times New Roman" w:hAnsi="Times New Roman"/>
+          <w:sz w:val="24"/>
+          <w:szCs w:val="24"/>
+        </w:rPr>
+        <w:t>,</w:t>
+      </w:r>
+      <w:r>
+        <w:rPr>
+          <w:rFonts w:ascii="Times New Roman" w:hAnsi="Times New Roman"/>
+          <w:sz w:val="24"/>
+          <w:szCs w:val="24"/>
+        </w:rPr>
+        <w:t xml:space="preserve"> </w:t>
       </w:r>
       <w:r>
         <w:rPr>
@@ -172,6 +265,33 @@
         </w:rPr>
         <w:t>The University of Texas at Austin</w:t>
       </w:r>
+      <w:r>
+        <w:rPr>
+          <w:rFonts w:ascii="Times New Roman" w:hAnsi="Times New Roman"/>
+          <w:sz w:val="24"/>
+          <w:szCs w:val="24"/>
+        </w:rPr>
+        <w:t xml:space="preserve"> </w:t>
+      </w:r>
+      <w:r>
+        <w:rPr>
+          <w:rFonts w:ascii="Times New Roman" w:hAnsi="Times New Roman"/>
+          <w:sz w:val="24"/>
+          <w:szCs w:val="24"/>
+          <w:vertAlign w:val="superscript"/>
+        </w:rPr>
+        <w:t>2</w:t>
+      </w:r>
+      <w:r>
+        <w:rPr>
+          <w:rFonts w:ascii="Times New Roman" w:hAnsi="Times New Roman"/>
+          <w:sz w:val="24"/>
+          <w:szCs w:val="24"/>
+        </w:rPr>
+        <w:t>Hudson-Alpha</w:t>
+      </w:r>
+      <w:bookmarkStart w:id="0" w:name="_GoBack"/>
+      <w:bookmarkEnd w:id="0"/>
     </w:p>
     <w:p>
       <w:pPr>
@@ -190,14 +310,6 @@
           <w:szCs w:val="24"/>
         </w:rPr>
       </w:pPr>
-      <w:r>
-        <w:rPr>
-          <w:rFonts w:ascii="Times New Roman" w:hAnsi="Times New Roman"/>
-          <w:sz w:val="24"/>
-          <w:szCs w:val="24"/>
-        </w:rPr>
-        <w:t xml:space="preserve">&lt;do we have a URL specific to the DOE project? Else: </w:t>
-      </w:r>
       <w:hyperlink r:id="rId5" w:history="1">
         <w:r>
           <w:rPr>
@@ -209,14 +321,6 @@
           <w:t>https://github.com/Alice-MacQueen/switchgrassGWAS</w:t>
         </w:r>
       </w:hyperlink>
-      <w:r>
-        <w:rPr>
-          <w:rFonts w:ascii="Times New Roman" w:hAnsi="Times New Roman"/>
-          <w:sz w:val="24"/>
-          <w:szCs w:val="24"/>
-        </w:rPr>
-        <w:t>&gt;</w:t>
-      </w:r>
     </w:p>
     <w:p>
       <w:pPr>
@@ -280,18 +384,7 @@
           <w:sz w:val="24"/>
           <w:szCs w:val="24"/>
         </w:rPr>
-        <w:t>ile organ</w:t>
-      </w:r>
-      <w:bookmarkStart w:id="0" w:name="_GoBack"/>
-      <w:bookmarkEnd w:id="0"/>
-      <w:r>
-        <w:rPr>
-          <w:rFonts w:ascii="Times New Roman" w:hAnsi="Times New Roman"/>
-          <w:bCs/>
-          <w:sz w:val="24"/>
-          <w:szCs w:val="24"/>
-        </w:rPr>
-        <w:t xml:space="preserve">isms, plants </w:t>
+        <w:t xml:space="preserve">ile organisms, plants </w:t>
       </w:r>
       <w:r>
         <w:rPr>
@@ -1137,11 +1230,20 @@
         <w:rPr>
           <w:rFonts w:ascii="Times New Roman" w:hAnsi="Times New Roman"/>
           <w:bCs/>
+          <w:sz w:val="24"/>
+          <w:szCs w:val="24"/>
+        </w:rPr>
+      </w:pPr>
+      <w:r>
+        <w:rPr>
+          <w:rFonts w:ascii="Times New Roman" w:hAnsi="Times New Roman"/>
+          <w:bCs/>
           <w:i/>
           <w:sz w:val="24"/>
           <w:szCs w:val="24"/>
         </w:rPr>
-      </w:pPr>
+        <w:t>This research was supported by the U.S. Department of Energy, Office of Science, Office of Biological and Environmental Research award number DE-SC0014156 to TEJ</w:t>
+      </w:r>
       <w:r>
         <w:rPr>
           <w:rFonts w:ascii="Times New Roman" w:hAnsi="Times New Roman"/>
@@ -1150,40 +1252,8 @@
           <w:sz w:val="24"/>
           <w:szCs w:val="24"/>
         </w:rPr>
-        <w:t xml:space="preserve">This project was funded as part of the BER project awarded to Thomas </w:t>
-      </w:r>
-      <w:proofErr w:type="spellStart"/>
-      <w:r>
-        <w:rPr>
-          <w:rFonts w:ascii="Times New Roman" w:hAnsi="Times New Roman"/>
-          <w:bCs/>
-          <w:i/>
-          <w:sz w:val="24"/>
-          <w:szCs w:val="24"/>
-        </w:rPr>
-        <w:t>Juenger</w:t>
-      </w:r>
-      <w:proofErr w:type="spellEnd"/>
-      <w:r>
-        <w:rPr>
-          <w:rFonts w:ascii="Times New Roman" w:hAnsi="Times New Roman"/>
-          <w:bCs/>
-          <w:i/>
-          <w:sz w:val="24"/>
-          <w:szCs w:val="24"/>
-        </w:rPr>
-        <w:t xml:space="preserve">. </w:t>
-      </w:r>
-    </w:p>
-    <w:p>
-      <w:pPr>
-        <w:rPr>
-          <w:rFonts w:ascii="Times New Roman" w:hAnsi="Times New Roman"/>
-          <w:bCs/>
-          <w:sz w:val="24"/>
-          <w:szCs w:val="24"/>
-        </w:rPr>
-      </w:pPr>
+        <w:t>.</w:t>
+      </w:r>
     </w:p>
     <w:p>
       <w:pPr>

</xml_diff>